<commit_message>
mon co thuong update bao cao
</commit_message>
<xml_diff>
--- a/Báo-cáo mon co thuong.docx
+++ b/Báo-cáo mon co thuong.docx
@@ -3824,8 +3824,6 @@
           </w:rPr>
           <w:t>git checkout</w:t>
         </w:r>
-        <w:bookmarkStart w:id="0" w:name="_GoBack"/>
-        <w:bookmarkEnd w:id="0"/>
         <w:r>
           <w:rPr>
             <w:rFonts w:ascii="Times New Roman" w:hAnsi="Times New Roman" w:cs="Times New Roman"/>
@@ -7098,8 +7096,8 @@
           <w:b/>
         </w:rPr>
       </w:pPr>
-      <w:bookmarkStart w:id="1" w:name="_Toc22414287"/>
-      <w:bookmarkStart w:id="2" w:name="_Toc22459710"/>
+      <w:bookmarkStart w:id="0" w:name="_Toc22414287"/>
+      <w:bookmarkStart w:id="1" w:name="_Toc22459710"/>
       <w:r>
         <w:rPr>
           <w:b/>
@@ -7135,6 +7133,11 @@
       <w:r>
         <w:t>Dương</w:t>
       </w:r>
+      <w:r>
+        <w:t xml:space="preserve"> </w:t>
+      </w:r>
+      <w:bookmarkStart w:id="2" w:name="_GoBack"/>
+      <w:bookmarkEnd w:id="2"/>
     </w:p>
     <w:p>
       <w:pPr>
@@ -9472,8 +9475,8 @@
         <w:lastRenderedPageBreak/>
         <w:t>CHƯƠNG 1: TỔNG QUAN</w:t>
       </w:r>
+      <w:bookmarkEnd w:id="0"/>
       <w:bookmarkEnd w:id="1"/>
-      <w:bookmarkEnd w:id="2"/>
       <w:bookmarkEnd w:id="3"/>
     </w:p>
     <w:p>
@@ -11510,7 +11513,6 @@
         </w:rPr>
         <w:t>Annotated Tag: Với tag này, bạn có thể đặt tiêu đề cho tag, và khi xem nó sẽ có thông tin về người tag, ngày tag</w:t>
       </w:r>
-      <w:proofErr w:type="gramStart"/>
       <w:r>
         <w:rPr>
           <w:rFonts w:cs="Times New Roman"/>
@@ -11523,15 +11525,7 @@
           <w:rFonts w:cs="Times New Roman"/>
           <w:szCs w:val="26"/>
         </w:rPr>
-        <w:t>,…</w:t>
-      </w:r>
-      <w:proofErr w:type="gramEnd"/>
-      <w:r>
-        <w:rPr>
-          <w:rFonts w:cs="Times New Roman"/>
-          <w:szCs w:val="26"/>
-        </w:rPr>
-        <w:t>.</w:t>
+        <w:t>,….</w:t>
       </w:r>
     </w:p>
     <w:p>
@@ -14292,17 +14286,17 @@
       <w:pPr>
         <w:pStyle w:val="3"/>
       </w:pPr>
-      <w:bookmarkStart w:id="53" w:name="_Toc22459731"/>
-      <w:bookmarkStart w:id="54" w:name="_Toc22628180"/>
+      <w:bookmarkStart w:id="53" w:name="_Toc22628180"/>
+      <w:bookmarkStart w:id="54" w:name="_Toc22459731"/>
       <w:r>
         <w:lastRenderedPageBreak/>
         <w:t>git checkout</w:t>
       </w:r>
+      <w:bookmarkEnd w:id="53"/>
+      <w:r>
+        <w:t xml:space="preserve"> </w:t>
+      </w:r>
       <w:bookmarkEnd w:id="54"/>
-      <w:r>
-        <w:t xml:space="preserve"> </w:t>
-      </w:r>
-      <w:bookmarkEnd w:id="53"/>
     </w:p>
     <w:p>
       <w:pPr>
@@ -16827,7 +16821,7 @@
           <w:rPr>
             <w:noProof/>
           </w:rPr>
-          <w:t>3</w:t>
+          <w:t>1</w:t>
         </w:r>
         <w:r>
           <w:rPr>
@@ -19947,7 +19941,7 @@
 </file>
 
 <file path=customXml/itemProps1.xml><?xml version="1.0" encoding="utf-8"?>
-<ds:datastoreItem xmlns:ds="http://schemas.openxmlformats.org/officeDocument/2006/customXml" ds:itemID="{E59B2A39-9D65-4E56-9A78-455F01920243}">
+<ds:datastoreItem xmlns:ds="http://schemas.openxmlformats.org/officeDocument/2006/customXml" ds:itemID="{FF59C369-623E-4B2A-9DA0-4D3820DFAFB5}">
   <ds:schemaRefs>
     <ds:schemaRef ds:uri="http://schemas.openxmlformats.org/officeDocument/2006/bibliography"/>
   </ds:schemaRefs>

</xml_diff>